<commit_message>
Added Contact Persons to Dataset
</commit_message>
<xml_diff>
--- a/Datasets/PT Multipolar Technology - Contacts.docx
+++ b/Datasets/PT Multipolar Technology - Contacts.docx
@@ -519,6 +519,20 @@
         <w:rPr>
           <w:lang w:val="en-ID"/>
         </w:rPr>
+        <w:br w:type="page"/>
+      </w:r>
+    </w:p>
+    <w:p>
+      <w:pPr>
+        <w:rPr>
+          <w:lang w:val="en-ID"/>
+        </w:rPr>
+      </w:pPr>
+      <w:r>
+        <w:rPr>
+          <w:lang w:val="en-ID"/>
+        </w:rPr>
+        <w:lastRenderedPageBreak/>
         <w:pict w14:anchorId="612948BB">
           <v:rect id="_x0000_i1068" style="width:0;height:1.5pt" o:hralign="center" o:hrstd="t" o:hr="t" fillcolor="#a0a0a0" stroked="f"/>
         </w:pict>
@@ -847,7 +861,6 @@
           <w:bCs/>
           <w:lang w:val="en-ID"/>
         </w:rPr>
-        <w:lastRenderedPageBreak/>
         <w:t>Title:</w:t>
       </w:r>
       <w:r>
@@ -979,6 +992,20 @@
         <w:rPr>
           <w:lang w:val="en-ID"/>
         </w:rPr>
+        <w:br w:type="page"/>
+      </w:r>
+    </w:p>
+    <w:p>
+      <w:pPr>
+        <w:rPr>
+          <w:lang w:val="en-ID"/>
+        </w:rPr>
+      </w:pPr>
+      <w:r>
+        <w:rPr>
+          <w:lang w:val="en-ID"/>
+        </w:rPr>
+        <w:lastRenderedPageBreak/>
         <w:pict w14:anchorId="07D81411">
           <v:rect id="_x0000_i1069" style="width:0;height:1.5pt" o:hralign="center" o:hrstd="t" o:hr="t" fillcolor="#a0a0a0" stroked="f"/>
         </w:pict>
@@ -1378,6 +1405,20 @@
         <w:rPr>
           <w:lang w:val="en-ID"/>
         </w:rPr>
+        <w:br w:type="page"/>
+      </w:r>
+    </w:p>
+    <w:p>
+      <w:pPr>
+        <w:rPr>
+          <w:lang w:val="en-ID"/>
+        </w:rPr>
+      </w:pPr>
+      <w:r>
+        <w:rPr>
+          <w:lang w:val="en-ID"/>
+        </w:rPr>
+        <w:lastRenderedPageBreak/>
         <w:pict w14:anchorId="07867365">
           <v:rect id="_x0000_i1070" style="width:0;height:1.5pt" o:hralign="center" o:hrstd="t" o:hr="t" fillcolor="#a0a0a0" stroked="f"/>
         </w:pict>
@@ -1612,6 +1653,19 @@
         <w:rPr>
           <w:lang w:val="en-ID"/>
         </w:rPr>
+        <w:br w:type="page"/>
+      </w:r>
+    </w:p>
+    <w:p>
+      <w:pPr>
+        <w:rPr>
+          <w:lang w:val="en-ID"/>
+        </w:rPr>
+      </w:pPr>
+      <w:r>
+        <w:rPr>
+          <w:lang w:val="en-ID"/>
+        </w:rPr>
         <w:lastRenderedPageBreak/>
         <w:pict w14:anchorId="4C05AB67">
           <v:rect id="_x0000_i1071" style="width:0;height:1.5pt" o:hralign="center" o:hrstd="t" o:hr="t" fillcolor="#a0a0a0" stroked="f"/>
@@ -1847,6 +1901,20 @@
         <w:rPr>
           <w:lang w:val="en-ID"/>
         </w:rPr>
+        <w:br w:type="page"/>
+      </w:r>
+    </w:p>
+    <w:p>
+      <w:pPr>
+        <w:rPr>
+          <w:lang w:val="en-ID"/>
+        </w:rPr>
+      </w:pPr>
+      <w:r>
+        <w:rPr>
+          <w:lang w:val="en-ID"/>
+        </w:rPr>
+        <w:lastRenderedPageBreak/>
         <w:pict w14:anchorId="108D73B9">
           <v:rect id="_x0000_i1072" style="width:0;height:1.5pt" o:hralign="center" o:hrstd="t" o:hr="t" fillcolor="#a0a0a0" stroked="f"/>
         </w:pict>

</xml_diff>

<commit_message>
Chat V2 implemented successfully
</commit_message>
<xml_diff>
--- a/Datasets/PT Multipolar Technology - Contacts.docx
+++ b/Datasets/PT Multipolar Technology - Contacts.docx
@@ -37,16 +37,8 @@
         <w:rPr>
           <w:lang w:val="en-ID"/>
         </w:rPr>
-        <w:t xml:space="preserve"> PT Multipolar Technology </w:t>
-      </w:r>
-      <w:proofErr w:type="spellStart"/>
-      <w:r>
-        <w:rPr>
-          <w:lang w:val="en-ID"/>
-        </w:rPr>
-        <w:t>Tbk</w:t>
-      </w:r>
-      <w:proofErr w:type="spellEnd"/>
+        <w:t xml:space="preserve"> PT Multipolar Technology Tbk</w:t>
+      </w:r>
       <w:r>
         <w:rPr>
           <w:lang w:val="en-ID"/>
@@ -65,7 +57,7 @@
         <w:rPr>
           <w:lang w:val="en-ID"/>
         </w:rPr>
-        <w:t xml:space="preserve"> Reference contact list for Cross-Selling RAG Application</w:t>
+        <w:t xml:space="preserve"> Reference contact list for Cross-Selling</w:t>
       </w:r>
       <w:r>
         <w:rPr>
@@ -85,7 +77,7 @@
         <w:rPr>
           <w:lang w:val="en-ID"/>
         </w:rPr>
-        <w:t xml:space="preserve"> Internal Use Only (Sample Data)</w:t>
+        <w:t xml:space="preserve"> Internal Use Only</w:t>
       </w:r>
     </w:p>
     <w:p>
@@ -99,7 +91,7 @@
           <w:lang w:val="en-ID"/>
         </w:rPr>
         <w:pict w14:anchorId="070EE30E">
-          <v:rect id="_x0000_i1067" style="width:0;height:1.5pt" o:hralign="center" o:hrstd="t" o:hr="t" fillcolor="#a0a0a0" stroked="f"/>
+          <v:rect id="_x0000_i1025" style="width:0;height:1.5pt" o:hralign="center" o:hrstd="t" o:hr="t" fillcolor="#a0a0a0" stroked="f"/>
         </w:pict>
       </w:r>
     </w:p>
@@ -198,21 +190,7 @@
         <w:rPr>
           <w:lang w:val="en-ID"/>
         </w:rPr>
-        <w:t xml:space="preserve"> Cloud &amp; Data </w:t>
-      </w:r>
-      <w:proofErr w:type="spellStart"/>
-      <w:r>
-        <w:rPr>
-          <w:lang w:val="en-ID"/>
-        </w:rPr>
-        <w:t>Center</w:t>
-      </w:r>
-      <w:proofErr w:type="spellEnd"/>
-      <w:r>
-        <w:rPr>
-          <w:lang w:val="en-ID"/>
-        </w:rPr>
-        <w:t xml:space="preserve"> Solutions</w:t>
+        <w:t xml:space="preserve"> Cloud &amp; Data Center Solutions</w:t>
       </w:r>
       <w:r>
         <w:rPr>
@@ -374,16 +352,8 @@
         <w:rPr>
           <w:lang w:val="en-ID"/>
         </w:rPr>
-        <w:t xml:space="preserve">Andi </w:t>
-      </w:r>
-      <w:proofErr w:type="spellStart"/>
-      <w:r>
-        <w:rPr>
-          <w:lang w:val="en-ID"/>
-        </w:rPr>
-        <w:t>Ichsan</w:t>
-      </w:r>
-      <w:proofErr w:type="spellEnd"/>
+        <w:t>Andi Ichsan</w:t>
+      </w:r>
       <w:r>
         <w:rPr>
           <w:lang w:val="en-ID"/>
@@ -534,7 +504,7 @@
         </w:rPr>
         <w:lastRenderedPageBreak/>
         <w:pict w14:anchorId="612948BB">
-          <v:rect id="_x0000_i1068" style="width:0;height:1.5pt" o:hralign="center" o:hrstd="t" o:hr="t" fillcolor="#a0a0a0" stroked="f"/>
+          <v:rect id="_x0000_i1026" style="width:0;height:1.5pt" o:hralign="center" o:hrstd="t" o:hr="t" fillcolor="#a0a0a0" stroked="f"/>
         </w:pict>
       </w:r>
     </w:p>
@@ -763,21 +733,7 @@
         <w:rPr>
           <w:lang w:val="en-ID"/>
         </w:rPr>
-        <w:t xml:space="preserve">Vertex AI, </w:t>
-      </w:r>
-      <w:proofErr w:type="spellStart"/>
-      <w:r>
-        <w:rPr>
-          <w:lang w:val="en-ID"/>
-        </w:rPr>
-        <w:t>BigQuery</w:t>
-      </w:r>
-      <w:proofErr w:type="spellEnd"/>
-      <w:r>
-        <w:rPr>
-          <w:lang w:val="en-ID"/>
-        </w:rPr>
-        <w:t xml:space="preserve"> ML, GenAI use cases</w:t>
+        <w:t>Vertex AI, BigQuery ML, GenAI use cases</w:t>
       </w:r>
     </w:p>
     <w:p>
@@ -967,19 +923,11 @@
           <w:lang w:val="en-ID"/>
         </w:rPr>
       </w:pPr>
-      <w:proofErr w:type="spellStart"/>
-      <w:r>
-        <w:rPr>
-          <w:lang w:val="en-ID"/>
-        </w:rPr>
-        <w:t>MLOps</w:t>
-      </w:r>
-      <w:proofErr w:type="spellEnd"/>
-      <w:r>
-        <w:rPr>
-          <w:lang w:val="en-ID"/>
-        </w:rPr>
-        <w:t xml:space="preserve"> and model lifecycle management</w:t>
+      <w:r>
+        <w:rPr>
+          <w:lang w:val="en-ID"/>
+        </w:rPr>
+        <w:t>MLOps and model lifecycle management</w:t>
       </w:r>
     </w:p>
     <w:p>
@@ -1007,7 +955,7 @@
         </w:rPr>
         <w:lastRenderedPageBreak/>
         <w:pict w14:anchorId="07D81411">
-          <v:rect id="_x0000_i1069" style="width:0;height:1.5pt" o:hralign="center" o:hrstd="t" o:hr="t" fillcolor="#a0a0a0" stroked="f"/>
+          <v:rect id="_x0000_i1027" style="width:0;height:1.5pt" o:hralign="center" o:hrstd="t" o:hr="t" fillcolor="#a0a0a0" stroked="f"/>
         </w:pict>
       </w:r>
     </w:p>
@@ -1420,7 +1368,7 @@
         </w:rPr>
         <w:lastRenderedPageBreak/>
         <w:pict w14:anchorId="07867365">
-          <v:rect id="_x0000_i1070" style="width:0;height:1.5pt" o:hralign="center" o:hrstd="t" o:hr="t" fillcolor="#a0a0a0" stroked="f"/>
+          <v:rect id="_x0000_i1028" style="width:0;height:1.5pt" o:hralign="center" o:hrstd="t" o:hr="t" fillcolor="#a0a0a0" stroked="f"/>
         </w:pict>
       </w:r>
     </w:p>
@@ -1668,7 +1616,7 @@
         </w:rPr>
         <w:lastRenderedPageBreak/>
         <w:pict w14:anchorId="4C05AB67">
-          <v:rect id="_x0000_i1071" style="width:0;height:1.5pt" o:hralign="center" o:hrstd="t" o:hr="t" fillcolor="#a0a0a0" stroked="f"/>
+          <v:rect id="_x0000_i1029" style="width:0;height:1.5pt" o:hralign="center" o:hrstd="t" o:hr="t" fillcolor="#a0a0a0" stroked="f"/>
         </w:pict>
       </w:r>
     </w:p>
@@ -1916,7 +1864,7 @@
         </w:rPr>
         <w:lastRenderedPageBreak/>
         <w:pict w14:anchorId="108D73B9">
-          <v:rect id="_x0000_i1072" style="width:0;height:1.5pt" o:hralign="center" o:hrstd="t" o:hr="t" fillcolor="#a0a0a0" stroked="f"/>
+          <v:rect id="_x0000_i1030" style="width:0;height:1.5pt" o:hralign="center" o:hrstd="t" o:hr="t" fillcolor="#a0a0a0" stroked="f"/>
         </w:pict>
       </w:r>
     </w:p>
@@ -1975,16 +1923,8 @@
         <w:rPr>
           <w:lang w:val="en-ID"/>
         </w:rPr>
-        <w:t xml:space="preserve">Deni </w:t>
-      </w:r>
-      <w:proofErr w:type="spellStart"/>
-      <w:r>
-        <w:rPr>
-          <w:lang w:val="en-ID"/>
-        </w:rPr>
-        <w:t>Teguh</w:t>
-      </w:r>
-      <w:proofErr w:type="spellEnd"/>
+        <w:t>Deni Teguh</w:t>
+      </w:r>
       <w:r>
         <w:rPr>
           <w:lang w:val="en-ID"/>
@@ -4289,6 +4229,7 @@
   <w:style w:type="character" w:default="1" w:styleId="DefaultParagraphFont">
     <w:name w:val="Default Paragraph Font"/>
     <w:uiPriority w:val="1"/>
+    <w:semiHidden/>
     <w:unhideWhenUsed/>
   </w:style>
   <w:style w:type="table" w:default="1" w:styleId="TableNormal">

</xml_diff>